<commit_message>
adding order history function
</commit_message>
<xml_diff>
--- a/features.docx
+++ b/features.docx
@@ -145,6 +145,7 @@
         <w:rPr>
           <w:b/>
           <w:bCs/>
+          <w:noProof/>
           <w:sz w:val="24"/>
           <w:szCs w:val="24"/>
         </w:rPr>
@@ -462,6 +463,7 @@
       </w:pPr>
       <w:r>
         <w:rPr>
+          <w:noProof/>
           <w:sz w:val="24"/>
           <w:szCs w:val="24"/>
         </w:rPr>
@@ -749,6 +751,7 @@
       </w:pPr>
       <w:r>
         <w:rPr>
+          <w:noProof/>
           <w:sz w:val="24"/>
           <w:szCs w:val="24"/>
         </w:rPr>
@@ -854,6 +857,7 @@
       </w:r>
       <w:r>
         <w:rPr>
+          <w:noProof/>
           <w:sz w:val="24"/>
           <w:szCs w:val="24"/>
         </w:rPr>
@@ -977,6 +981,7 @@
       </w:pPr>
       <w:r>
         <w:rPr>
+          <w:noProof/>
           <w:sz w:val="24"/>
           <w:szCs w:val="24"/>
         </w:rPr>
@@ -1933,6 +1938,7 @@
         <w:rPr>
           <w:b/>
           <w:bCs/>
+          <w:noProof/>
           <w:sz w:val="24"/>
           <w:szCs w:val="24"/>
         </w:rPr>
@@ -2303,6 +2309,7 @@
         <w:rPr>
           <w:b/>
           <w:bCs/>
+          <w:noProof/>
           <w:sz w:val="24"/>
           <w:szCs w:val="24"/>
         </w:rPr>
@@ -2437,6 +2444,7 @@
       </w:pPr>
       <w:r>
         <w:rPr>
+          <w:noProof/>
           <w:sz w:val="24"/>
           <w:szCs w:val="24"/>
         </w:rPr>
@@ -2505,6 +2513,7 @@
       </w:r>
       <w:r>
         <w:rPr>
+          <w:noProof/>
           <w:sz w:val="24"/>
           <w:szCs w:val="24"/>
         </w:rPr>
@@ -2696,6 +2705,7 @@
       </w:pPr>
       <w:r>
         <w:rPr>
+          <w:noProof/>
           <w:sz w:val="24"/>
           <w:szCs w:val="24"/>
         </w:rPr>
@@ -2764,6 +2774,7 @@
       </w:pPr>
       <w:r>
         <w:rPr>
+          <w:noProof/>
           <w:sz w:val="24"/>
           <w:szCs w:val="24"/>
         </w:rPr>
@@ -2886,6 +2897,1020 @@
         <w:t>Same on Pie Chart process, we used javascript documentation for creating a graph using static data then customized it using our own data records</w:t>
       </w:r>
     </w:p>
+    <w:p>
+      <w:pPr>
+        <w:rPr>
+          <w:sz w:val="24"/>
+          <w:szCs w:val="24"/>
+        </w:rPr>
+      </w:pPr>
+    </w:p>
+    <w:p>
+      <w:pPr>
+        <w:rPr>
+          <w:b/>
+          <w:bCs/>
+          <w:sz w:val="32"/>
+          <w:szCs w:val="32"/>
+        </w:rPr>
+      </w:pPr>
+      <w:r>
+        <w:rPr>
+          <w:b/>
+          <w:bCs/>
+          <w:sz w:val="32"/>
+          <w:szCs w:val="32"/>
+        </w:rPr>
+        <w:t>Staff</w:t>
+      </w:r>
+      <w:r>
+        <w:rPr>
+          <w:b/>
+          <w:bCs/>
+          <w:sz w:val="32"/>
+          <w:szCs w:val="32"/>
+        </w:rPr>
+        <w:t xml:space="preserve"> Module</w:t>
+      </w:r>
+    </w:p>
+    <w:p>
+      <w:pPr>
+        <w:pStyle w:val="ListParagraph"/>
+        <w:numPr>
+          <w:ilvl w:val="0"/>
+          <w:numId w:val="7"/>
+        </w:numPr>
+        <w:rPr>
+          <w:sz w:val="24"/>
+          <w:szCs w:val="24"/>
+        </w:rPr>
+      </w:pPr>
+      <w:r>
+        <w:rPr>
+          <w:sz w:val="24"/>
+          <w:szCs w:val="24"/>
+        </w:rPr>
+        <w:t>POS-view.html</w:t>
+      </w:r>
+    </w:p>
+    <w:p>
+      <w:pPr>
+        <w:pStyle w:val="ListParagraph"/>
+        <w:numPr>
+          <w:ilvl w:val="1"/>
+          <w:numId w:val="7"/>
+        </w:numPr>
+        <w:rPr>
+          <w:sz w:val="24"/>
+          <w:szCs w:val="24"/>
+        </w:rPr>
+      </w:pPr>
+      <w:r>
+        <w:rPr>
+          <w:sz w:val="24"/>
+          <w:szCs w:val="24"/>
+        </w:rPr>
+        <w:t>To display the view for Items. We used foreach function to iterate rows of item</w:t>
+      </w:r>
+      <w:r>
+        <w:rPr>
+          <w:sz w:val="24"/>
+          <w:szCs w:val="24"/>
+        </w:rPr>
+        <w:br/>
+      </w:r>
+      <w:r>
+        <w:rPr>
+          <w:sz w:val="24"/>
+          <w:szCs w:val="24"/>
+        </w:rPr>
+        <w:drawing>
+          <wp:inline distT="0" distB="0" distL="0" distR="0" wp14:anchorId="15C7E603" wp14:editId="08A66780">
+            <wp:extent cx="4892040" cy="3410839"/>
+            <wp:effectExtent l="0" t="0" r="3810" b="0"/>
+            <wp:docPr id="2" name="Picture 2"/>
+            <wp:cNvGraphicFramePr>
+              <a:graphicFrameLocks xmlns:a="http://schemas.openxmlformats.org/drawingml/2006/main" noChangeAspect="1"/>
+            </wp:cNvGraphicFramePr>
+            <a:graphic xmlns:a="http://schemas.openxmlformats.org/drawingml/2006/main">
+              <a:graphicData uri="http://schemas.openxmlformats.org/drawingml/2006/picture">
+                <pic:pic xmlns:pic="http://schemas.openxmlformats.org/drawingml/2006/picture">
+                  <pic:nvPicPr>
+                    <pic:cNvPr id="1" name=""/>
+                    <pic:cNvPicPr/>
+                  </pic:nvPicPr>
+                  <pic:blipFill>
+                    <a:blip r:embed="rId18"/>
+                    <a:stretch>
+                      <a:fillRect/>
+                    </a:stretch>
+                  </pic:blipFill>
+                  <pic:spPr>
+                    <a:xfrm>
+                      <a:off x="0" y="0"/>
+                      <a:ext cx="4903161" cy="3418593"/>
+                    </a:xfrm>
+                    <a:prstGeom prst="rect">
+                      <a:avLst/>
+                    </a:prstGeom>
+                  </pic:spPr>
+                </pic:pic>
+              </a:graphicData>
+            </a:graphic>
+          </wp:inline>
+        </w:drawing>
+      </w:r>
+    </w:p>
+    <w:p>
+      <w:pPr>
+        <w:ind w:left="1440"/>
+        <w:rPr>
+          <w:b/>
+          <w:bCs/>
+          <w:sz w:val="24"/>
+          <w:szCs w:val="24"/>
+        </w:rPr>
+      </w:pPr>
+      <w:r>
+        <w:rPr>
+          <w:sz w:val="24"/>
+          <w:szCs w:val="24"/>
+        </w:rPr>
+        <w:lastRenderedPageBreak/>
+        <w:t>The code behind this logic:</w:t>
+      </w:r>
+      <w:r>
+        <w:rPr>
+          <w:sz w:val="24"/>
+          <w:szCs w:val="24"/>
+        </w:rPr>
+        <w:br/>
+        <w:t xml:space="preserve">Reference file: </w:t>
+      </w:r>
+      <w:r>
+        <w:rPr>
+          <w:b/>
+          <w:bCs/>
+          <w:sz w:val="24"/>
+          <w:szCs w:val="24"/>
+        </w:rPr>
+        <w:t>POS-view.js</w:t>
+      </w:r>
+      <w:r>
+        <w:rPr>
+          <w:b/>
+          <w:bCs/>
+          <w:sz w:val="24"/>
+          <w:szCs w:val="24"/>
+        </w:rPr>
+        <w:br/>
+      </w:r>
+      <w:r>
+        <w:rPr>
+          <w:sz w:val="24"/>
+          <w:szCs w:val="24"/>
+        </w:rPr>
+        <w:drawing>
+          <wp:inline distT="0" distB="0" distL="0" distR="0" wp14:anchorId="6CF0FE7D" wp14:editId="35C05DD7">
+            <wp:extent cx="5431741" cy="6057900"/>
+            <wp:effectExtent l="0" t="0" r="0" b="0"/>
+            <wp:docPr id="11" name="Picture 11"/>
+            <wp:cNvGraphicFramePr>
+              <a:graphicFrameLocks xmlns:a="http://schemas.openxmlformats.org/drawingml/2006/main" noChangeAspect="1"/>
+            </wp:cNvGraphicFramePr>
+            <a:graphic xmlns:a="http://schemas.openxmlformats.org/drawingml/2006/main">
+              <a:graphicData uri="http://schemas.openxmlformats.org/drawingml/2006/picture">
+                <pic:pic xmlns:pic="http://schemas.openxmlformats.org/drawingml/2006/picture">
+                  <pic:nvPicPr>
+                    <pic:cNvPr id="1" name=""/>
+                    <pic:cNvPicPr/>
+                  </pic:nvPicPr>
+                  <pic:blipFill>
+                    <a:blip r:embed="rId19"/>
+                    <a:stretch>
+                      <a:fillRect/>
+                    </a:stretch>
+                  </pic:blipFill>
+                  <pic:spPr>
+                    <a:xfrm>
+                      <a:off x="0" y="0"/>
+                      <a:ext cx="5433817" cy="6060216"/>
+                    </a:xfrm>
+                    <a:prstGeom prst="rect">
+                      <a:avLst/>
+                    </a:prstGeom>
+                  </pic:spPr>
+                </pic:pic>
+              </a:graphicData>
+            </a:graphic>
+          </wp:inline>
+        </w:drawing>
+      </w:r>
+    </w:p>
+    <w:p>
+      <w:pPr>
+        <w:pStyle w:val="ListParagraph"/>
+        <w:numPr>
+          <w:ilvl w:val="2"/>
+          <w:numId w:val="7"/>
+        </w:numPr>
+        <w:rPr>
+          <w:sz w:val="24"/>
+          <w:szCs w:val="24"/>
+        </w:rPr>
+      </w:pPr>
+      <w:r>
+        <w:rPr>
+          <w:sz w:val="24"/>
+          <w:szCs w:val="24"/>
+        </w:rPr>
+        <w:t xml:space="preserve">Line 15- 18 is the process to filter the records based on Title </w:t>
+      </w:r>
+      <w:r>
+        <w:rPr>
+          <w:sz w:val="24"/>
+          <w:szCs w:val="24"/>
+        </w:rPr>
+        <w:t>or Code</w:t>
+      </w:r>
+    </w:p>
+    <w:p>
+      <w:pPr>
+        <w:pStyle w:val="ListParagraph"/>
+        <w:numPr>
+          <w:ilvl w:val="2"/>
+          <w:numId w:val="7"/>
+        </w:numPr>
+        <w:rPr>
+          <w:sz w:val="24"/>
+          <w:szCs w:val="24"/>
+        </w:rPr>
+      </w:pPr>
+      <w:r>
+        <w:rPr>
+          <w:sz w:val="24"/>
+          <w:szCs w:val="24"/>
+        </w:rPr>
+        <w:t>Starting line 22, it is the function for repeating the rows of record. It will filter each data from “record” variable then it will display on the page using the create elements</w:t>
+      </w:r>
+    </w:p>
+    <w:p>
+      <w:pPr>
+        <w:ind w:left="1980"/>
+        <w:rPr>
+          <w:sz w:val="24"/>
+          <w:szCs w:val="24"/>
+        </w:rPr>
+      </w:pPr>
+    </w:p>
+    <w:p>
+      <w:pPr>
+        <w:ind w:left="1980"/>
+        <w:rPr>
+          <w:sz w:val="24"/>
+          <w:szCs w:val="24"/>
+        </w:rPr>
+      </w:pPr>
+    </w:p>
+    <w:p>
+      <w:pPr>
+        <w:ind w:left="1980"/>
+        <w:rPr>
+          <w:sz w:val="24"/>
+          <w:szCs w:val="24"/>
+        </w:rPr>
+      </w:pPr>
+      <w:r>
+        <w:rPr>
+          <w:sz w:val="24"/>
+          <w:szCs w:val="24"/>
+        </w:rPr>
+        <w:lastRenderedPageBreak/>
+        <w:t xml:space="preserve">Reference file: </w:t>
+      </w:r>
+      <w:r>
+        <w:rPr>
+          <w:b/>
+          <w:bCs/>
+          <w:sz w:val="24"/>
+          <w:szCs w:val="24"/>
+        </w:rPr>
+        <w:t>POS-view.js</w:t>
+      </w:r>
+    </w:p>
+    <w:p>
+      <w:pPr>
+        <w:ind w:left="1440"/>
+        <w:rPr>
+          <w:sz w:val="24"/>
+          <w:szCs w:val="24"/>
+        </w:rPr>
+      </w:pPr>
+      <w:r>
+        <w:rPr>
+          <w:sz w:val="24"/>
+          <w:szCs w:val="24"/>
+        </w:rPr>
+        <w:drawing>
+          <wp:inline distT="0" distB="0" distL="0" distR="0" wp14:anchorId="1073C7B6" wp14:editId="44C1577A">
+            <wp:extent cx="5530574" cy="4770120"/>
+            <wp:effectExtent l="0" t="0" r="0" b="0"/>
+            <wp:docPr id="14" name="Picture 14"/>
+            <wp:cNvGraphicFramePr>
+              <a:graphicFrameLocks xmlns:a="http://schemas.openxmlformats.org/drawingml/2006/main" noChangeAspect="1"/>
+            </wp:cNvGraphicFramePr>
+            <a:graphic xmlns:a="http://schemas.openxmlformats.org/drawingml/2006/main">
+              <a:graphicData uri="http://schemas.openxmlformats.org/drawingml/2006/picture">
+                <pic:pic xmlns:pic="http://schemas.openxmlformats.org/drawingml/2006/picture">
+                  <pic:nvPicPr>
+                    <pic:cNvPr id="1" name=""/>
+                    <pic:cNvPicPr/>
+                  </pic:nvPicPr>
+                  <pic:blipFill>
+                    <a:blip r:embed="rId20"/>
+                    <a:stretch>
+                      <a:fillRect/>
+                    </a:stretch>
+                  </pic:blipFill>
+                  <pic:spPr>
+                    <a:xfrm>
+                      <a:off x="0" y="0"/>
+                      <a:ext cx="5532714" cy="4771966"/>
+                    </a:xfrm>
+                    <a:prstGeom prst="rect">
+                      <a:avLst/>
+                    </a:prstGeom>
+                  </pic:spPr>
+                </pic:pic>
+              </a:graphicData>
+            </a:graphic>
+          </wp:inline>
+        </w:drawing>
+      </w:r>
+    </w:p>
+    <w:p>
+      <w:pPr>
+        <w:pStyle w:val="ListParagraph"/>
+        <w:numPr>
+          <w:ilvl w:val="0"/>
+          <w:numId w:val="10"/>
+        </w:numPr>
+        <w:rPr>
+          <w:sz w:val="24"/>
+          <w:szCs w:val="24"/>
+        </w:rPr>
+      </w:pPr>
+      <w:r>
+        <w:rPr>
+          <w:sz w:val="24"/>
+          <w:szCs w:val="24"/>
+        </w:rPr>
+        <w:t>This is the button click function for addBtn. It will first validate if the textbox field for quantity has a value. If there is a value then it will proceed on the process where it will first check if the order that you need to add to the order list on the rightside is already existing</w:t>
+      </w:r>
+      <w:r>
+        <w:rPr>
+          <w:sz w:val="24"/>
+          <w:szCs w:val="24"/>
+        </w:rPr>
+        <w:t xml:space="preserve"> u</w:t>
+      </w:r>
+      <w:r>
+        <w:rPr>
+          <w:sz w:val="24"/>
+          <w:szCs w:val="24"/>
+        </w:rPr>
+        <w:t>sing the soredOrders.find(function(order)){}</w:t>
+      </w:r>
+      <w:r>
+        <w:rPr>
+          <w:sz w:val="24"/>
+          <w:szCs w:val="24"/>
+        </w:rPr>
+        <w:t xml:space="preserve">. If it detects that there is a already existing order item from the list, it will ask you to just update the quantity instead of duplicating the rows of item </w:t>
+      </w:r>
+    </w:p>
+    <w:p>
+      <w:pPr>
+        <w:pStyle w:val="ListParagraph"/>
+        <w:numPr>
+          <w:ilvl w:val="0"/>
+          <w:numId w:val="10"/>
+        </w:numPr>
+        <w:rPr>
+          <w:sz w:val="24"/>
+          <w:szCs w:val="24"/>
+        </w:rPr>
+      </w:pPr>
+      <w:r>
+        <w:rPr>
+          <w:sz w:val="24"/>
+          <w:szCs w:val="24"/>
+        </w:rPr>
+        <w:t>Line 80 -Line 102 is where we get the value of the clicked item and stored in a variable then we create a new object named newItem. Refer to the below image</w:t>
+      </w:r>
+    </w:p>
+    <w:p>
+      <w:pPr>
+        <w:pStyle w:val="ListParagraph"/>
+        <w:ind w:left="3240"/>
+        <w:rPr>
+          <w:sz w:val="24"/>
+          <w:szCs w:val="24"/>
+        </w:rPr>
+      </w:pPr>
+      <w:r>
+        <w:rPr>
+          <w:sz w:val="24"/>
+          <w:szCs w:val="24"/>
+        </w:rPr>
+        <w:lastRenderedPageBreak/>
+        <w:drawing>
+          <wp:inline distT="0" distB="0" distL="0" distR="0" wp14:anchorId="2791AD4A" wp14:editId="2265E2D7">
+            <wp:extent cx="4420578" cy="3459480"/>
+            <wp:effectExtent l="0" t="0" r="0" b="7620"/>
+            <wp:docPr id="15" name="Picture 15"/>
+            <wp:cNvGraphicFramePr>
+              <a:graphicFrameLocks xmlns:a="http://schemas.openxmlformats.org/drawingml/2006/main" noChangeAspect="1"/>
+            </wp:cNvGraphicFramePr>
+            <a:graphic xmlns:a="http://schemas.openxmlformats.org/drawingml/2006/main">
+              <a:graphicData uri="http://schemas.openxmlformats.org/drawingml/2006/picture">
+                <pic:pic xmlns:pic="http://schemas.openxmlformats.org/drawingml/2006/picture">
+                  <pic:nvPicPr>
+                    <pic:cNvPr id="1" name=""/>
+                    <pic:cNvPicPr/>
+                  </pic:nvPicPr>
+                  <pic:blipFill>
+                    <a:blip r:embed="rId21"/>
+                    <a:stretch>
+                      <a:fillRect/>
+                    </a:stretch>
+                  </pic:blipFill>
+                  <pic:spPr>
+                    <a:xfrm>
+                      <a:off x="0" y="0"/>
+                      <a:ext cx="4429332" cy="3466331"/>
+                    </a:xfrm>
+                    <a:prstGeom prst="rect">
+                      <a:avLst/>
+                    </a:prstGeom>
+                  </pic:spPr>
+                </pic:pic>
+              </a:graphicData>
+            </a:graphic>
+          </wp:inline>
+        </w:drawing>
+      </w:r>
+    </w:p>
+    <w:p>
+      <w:pPr>
+        <w:pStyle w:val="ListParagraph"/>
+        <w:numPr>
+          <w:ilvl w:val="0"/>
+          <w:numId w:val="10"/>
+        </w:numPr>
+        <w:ind w:left="1800"/>
+        <w:rPr>
+          <w:sz w:val="24"/>
+          <w:szCs w:val="24"/>
+        </w:rPr>
+      </w:pPr>
+      <w:r>
+        <w:rPr>
+          <w:sz w:val="24"/>
+          <w:szCs w:val="24"/>
+        </w:rPr>
+        <w:t xml:space="preserve">We need this newItem because this is the object </w:t>
+      </w:r>
+      <w:r>
+        <w:rPr>
+          <w:sz w:val="24"/>
+          <w:szCs w:val="24"/>
+        </w:rPr>
+        <w:t>that we need to push on our localStorage namen “orders”</w:t>
+      </w:r>
+    </w:p>
+    <w:p>
+      <w:pPr>
+        <w:pStyle w:val="ListParagraph"/>
+        <w:ind w:left="1800"/>
+        <w:rPr>
+          <w:sz w:val="24"/>
+          <w:szCs w:val="24"/>
+        </w:rPr>
+      </w:pPr>
+      <w:r>
+        <w:rPr>
+          <w:sz w:val="24"/>
+          <w:szCs w:val="24"/>
+        </w:rPr>
+        <w:drawing>
+          <wp:inline distT="0" distB="0" distL="0" distR="0" wp14:anchorId="3080DF26" wp14:editId="31597580">
+            <wp:extent cx="3840480" cy="3641481"/>
+            <wp:effectExtent l="0" t="0" r="7620" b="0"/>
+            <wp:docPr id="16" name="Picture 16"/>
+            <wp:cNvGraphicFramePr>
+              <a:graphicFrameLocks xmlns:a="http://schemas.openxmlformats.org/drawingml/2006/main" noChangeAspect="1"/>
+            </wp:cNvGraphicFramePr>
+            <a:graphic xmlns:a="http://schemas.openxmlformats.org/drawingml/2006/main">
+              <a:graphicData uri="http://schemas.openxmlformats.org/drawingml/2006/picture">
+                <pic:pic xmlns:pic="http://schemas.openxmlformats.org/drawingml/2006/picture">
+                  <pic:nvPicPr>
+                    <pic:cNvPr id="1" name=""/>
+                    <pic:cNvPicPr/>
+                  </pic:nvPicPr>
+                  <pic:blipFill>
+                    <a:blip r:embed="rId22"/>
+                    <a:stretch>
+                      <a:fillRect/>
+                    </a:stretch>
+                  </pic:blipFill>
+                  <pic:spPr>
+                    <a:xfrm>
+                      <a:off x="0" y="0"/>
+                      <a:ext cx="3845792" cy="3646518"/>
+                    </a:xfrm>
+                    <a:prstGeom prst="rect">
+                      <a:avLst/>
+                    </a:prstGeom>
+                  </pic:spPr>
+                </pic:pic>
+              </a:graphicData>
+            </a:graphic>
+          </wp:inline>
+        </w:drawing>
+      </w:r>
+    </w:p>
+    <w:p>
+      <w:pPr>
+        <w:pStyle w:val="ListParagraph"/>
+        <w:numPr>
+          <w:ilvl w:val="0"/>
+          <w:numId w:val="12"/>
+        </w:numPr>
+        <w:rPr>
+          <w:sz w:val="24"/>
+          <w:szCs w:val="24"/>
+        </w:rPr>
+      </w:pPr>
+      <w:r>
+        <w:rPr>
+          <w:sz w:val="24"/>
+          <w:szCs w:val="24"/>
+        </w:rPr>
+        <w:t xml:space="preserve">This is how we display the </w:t>
+      </w:r>
+      <w:r>
+        <w:rPr>
+          <w:sz w:val="24"/>
+          <w:szCs w:val="24"/>
+        </w:rPr>
+        <w:t>“orders ”, the list  on the right side</w:t>
+      </w:r>
+    </w:p>
+    <w:p>
+      <w:pPr>
+        <w:pStyle w:val="ListParagraph"/>
+        <w:numPr>
+          <w:ilvl w:val="0"/>
+          <w:numId w:val="12"/>
+        </w:numPr>
+        <w:rPr>
+          <w:sz w:val="24"/>
+          <w:szCs w:val="24"/>
+        </w:rPr>
+      </w:pPr>
+      <w:r>
+        <w:rPr>
+          <w:sz w:val="24"/>
+          <w:szCs w:val="24"/>
+        </w:rPr>
+        <w:t>Same concept on how we display the item</w:t>
+      </w:r>
+    </w:p>
+    <w:p>
+      <w:pPr>
+        <w:pStyle w:val="ListParagraph"/>
+        <w:ind w:left="2880"/>
+        <w:rPr>
+          <w:sz w:val="24"/>
+          <w:szCs w:val="24"/>
+        </w:rPr>
+      </w:pPr>
+      <w:r>
+        <w:rPr>
+          <w:sz w:val="24"/>
+          <w:szCs w:val="24"/>
+        </w:rPr>
+        <w:lastRenderedPageBreak/>
+        <w:drawing>
+          <wp:inline distT="0" distB="0" distL="0" distR="0" wp14:anchorId="01C54AA2" wp14:editId="08ADF79C">
+            <wp:extent cx="4610100" cy="2593674"/>
+            <wp:effectExtent l="0" t="0" r="0" b="0"/>
+            <wp:docPr id="17" name="Picture 17"/>
+            <wp:cNvGraphicFramePr>
+              <a:graphicFrameLocks xmlns:a="http://schemas.openxmlformats.org/drawingml/2006/main" noChangeAspect="1"/>
+            </wp:cNvGraphicFramePr>
+            <a:graphic xmlns:a="http://schemas.openxmlformats.org/drawingml/2006/main">
+              <a:graphicData uri="http://schemas.openxmlformats.org/drawingml/2006/picture">
+                <pic:pic xmlns:pic="http://schemas.openxmlformats.org/drawingml/2006/picture">
+                  <pic:nvPicPr>
+                    <pic:cNvPr id="1" name=""/>
+                    <pic:cNvPicPr/>
+                  </pic:nvPicPr>
+                  <pic:blipFill>
+                    <a:blip r:embed="rId23"/>
+                    <a:stretch>
+                      <a:fillRect/>
+                    </a:stretch>
+                  </pic:blipFill>
+                  <pic:spPr>
+                    <a:xfrm>
+                      <a:off x="0" y="0"/>
+                      <a:ext cx="4618130" cy="2598192"/>
+                    </a:xfrm>
+                    <a:prstGeom prst="rect">
+                      <a:avLst/>
+                    </a:prstGeom>
+                  </pic:spPr>
+                </pic:pic>
+              </a:graphicData>
+            </a:graphic>
+          </wp:inline>
+        </w:drawing>
+      </w:r>
+    </w:p>
+    <w:p>
+      <w:pPr>
+        <w:pStyle w:val="ListParagraph"/>
+        <w:numPr>
+          <w:ilvl w:val="0"/>
+          <w:numId w:val="12"/>
+        </w:numPr>
+        <w:rPr>
+          <w:sz w:val="24"/>
+          <w:szCs w:val="24"/>
+        </w:rPr>
+      </w:pPr>
+      <w:r>
+        <w:rPr>
+          <w:sz w:val="24"/>
+          <w:szCs w:val="24"/>
+        </w:rPr>
+        <w:t>The order number is auto generated every time we click the button “complete transaction”</w:t>
+      </w:r>
+    </w:p>
+    <w:p>
+      <w:pPr>
+        <w:pStyle w:val="ListParagraph"/>
+        <w:numPr>
+          <w:ilvl w:val="0"/>
+          <w:numId w:val="12"/>
+        </w:numPr>
+        <w:rPr>
+          <w:sz w:val="24"/>
+          <w:szCs w:val="24"/>
+        </w:rPr>
+      </w:pPr>
+      <w:r>
+        <w:rPr>
+          <w:sz w:val="24"/>
+          <w:szCs w:val="24"/>
+        </w:rPr>
+        <w:t>This is the logic behind that:</w:t>
+      </w:r>
+    </w:p>
+    <w:p>
+      <w:pPr>
+        <w:pStyle w:val="ListParagraph"/>
+        <w:ind w:left="2880"/>
+        <w:rPr>
+          <w:sz w:val="24"/>
+          <w:szCs w:val="24"/>
+        </w:rPr>
+      </w:pPr>
+      <w:r>
+        <w:rPr>
+          <w:sz w:val="24"/>
+          <w:szCs w:val="24"/>
+        </w:rPr>
+        <w:drawing>
+          <wp:inline distT="0" distB="0" distL="0" distR="0" wp14:anchorId="7E26DF9C" wp14:editId="32EB1846">
+            <wp:extent cx="4640579" cy="1771306"/>
+            <wp:effectExtent l="0" t="0" r="8255" b="635"/>
+            <wp:docPr id="18" name="Picture 18"/>
+            <wp:cNvGraphicFramePr>
+              <a:graphicFrameLocks xmlns:a="http://schemas.openxmlformats.org/drawingml/2006/main" noChangeAspect="1"/>
+            </wp:cNvGraphicFramePr>
+            <a:graphic xmlns:a="http://schemas.openxmlformats.org/drawingml/2006/main">
+              <a:graphicData uri="http://schemas.openxmlformats.org/drawingml/2006/picture">
+                <pic:pic xmlns:pic="http://schemas.openxmlformats.org/drawingml/2006/picture">
+                  <pic:nvPicPr>
+                    <pic:cNvPr id="1" name=""/>
+                    <pic:cNvPicPr/>
+                  </pic:nvPicPr>
+                  <pic:blipFill>
+                    <a:blip r:embed="rId24"/>
+                    <a:stretch>
+                      <a:fillRect/>
+                    </a:stretch>
+                  </pic:blipFill>
+                  <pic:spPr>
+                    <a:xfrm>
+                      <a:off x="0" y="0"/>
+                      <a:ext cx="4665385" cy="1780775"/>
+                    </a:xfrm>
+                    <a:prstGeom prst="rect">
+                      <a:avLst/>
+                    </a:prstGeom>
+                  </pic:spPr>
+                </pic:pic>
+              </a:graphicData>
+            </a:graphic>
+          </wp:inline>
+        </w:drawing>
+      </w:r>
+    </w:p>
+    <w:p>
+      <w:pPr>
+        <w:pStyle w:val="ListParagraph"/>
+        <w:numPr>
+          <w:ilvl w:val="0"/>
+          <w:numId w:val="13"/>
+        </w:numPr>
+        <w:rPr>
+          <w:sz w:val="24"/>
+          <w:szCs w:val="24"/>
+        </w:rPr>
+      </w:pPr>
+      <w:r>
+        <w:rPr>
+          <w:sz w:val="24"/>
+          <w:szCs w:val="24"/>
+        </w:rPr>
+        <w:t xml:space="preserve">Line439 to442 is where we generate random 10 digit during a page load </w:t>
+      </w:r>
+    </w:p>
+    <w:p>
+      <w:pPr>
+        <w:pStyle w:val="ListParagraph"/>
+        <w:numPr>
+          <w:ilvl w:val="0"/>
+          <w:numId w:val="13"/>
+        </w:numPr>
+        <w:rPr>
+          <w:sz w:val="24"/>
+          <w:szCs w:val="24"/>
+        </w:rPr>
+      </w:pPr>
+      <w:r>
+        <w:rPr>
+          <w:sz w:val="24"/>
+          <w:szCs w:val="24"/>
+        </w:rPr>
+        <w:t>Line 444 to 449 will generate random 10 digit every time we click on button for complete transaction</w:t>
+      </w:r>
+    </w:p>
+    <w:p>
+      <w:pPr>
+        <w:pStyle w:val="ListParagraph"/>
+        <w:ind w:left="3600"/>
+        <w:rPr>
+          <w:sz w:val="24"/>
+          <w:szCs w:val="24"/>
+        </w:rPr>
+      </w:pPr>
+    </w:p>
+    <w:p>
+      <w:pPr>
+        <w:pStyle w:val="ListParagraph"/>
+        <w:numPr>
+          <w:ilvl w:val="1"/>
+          <w:numId w:val="7"/>
+        </w:numPr>
+        <w:rPr>
+          <w:sz w:val="24"/>
+          <w:szCs w:val="24"/>
+        </w:rPr>
+      </w:pPr>
+      <w:r>
+        <w:rPr>
+          <w:sz w:val="24"/>
+          <w:szCs w:val="24"/>
+        </w:rPr>
+        <w:t xml:space="preserve">We also create a slider using Jquery. If we click the button order history, there is a container slides from left and display all the records filterable by date and orderNo </w:t>
+      </w:r>
+    </w:p>
+    <w:p>
+      <w:pPr>
+        <w:pStyle w:val="ListParagraph"/>
+        <w:ind w:left="1440"/>
+        <w:rPr>
+          <w:sz w:val="24"/>
+          <w:szCs w:val="24"/>
+        </w:rPr>
+      </w:pPr>
+    </w:p>
+    <w:p>
+      <w:pPr>
+        <w:pStyle w:val="ListParagraph"/>
+        <w:ind w:left="1440"/>
+        <w:rPr>
+          <w:sz w:val="24"/>
+          <w:szCs w:val="24"/>
+        </w:rPr>
+      </w:pPr>
+      <w:r>
+        <w:rPr>
+          <w:sz w:val="24"/>
+          <w:szCs w:val="24"/>
+        </w:rPr>
+        <w:lastRenderedPageBreak/>
+        <w:drawing>
+          <wp:inline distT="0" distB="0" distL="0" distR="0" wp14:anchorId="182DA8AC" wp14:editId="1AC14C25">
+            <wp:extent cx="4290060" cy="3180877"/>
+            <wp:effectExtent l="0" t="0" r="0" b="635"/>
+            <wp:docPr id="19" name="Picture 19"/>
+            <wp:cNvGraphicFramePr>
+              <a:graphicFrameLocks xmlns:a="http://schemas.openxmlformats.org/drawingml/2006/main" noChangeAspect="1"/>
+            </wp:cNvGraphicFramePr>
+            <a:graphic xmlns:a="http://schemas.openxmlformats.org/drawingml/2006/main">
+              <a:graphicData uri="http://schemas.openxmlformats.org/drawingml/2006/picture">
+                <pic:pic xmlns:pic="http://schemas.openxmlformats.org/drawingml/2006/picture">
+                  <pic:nvPicPr>
+                    <pic:cNvPr id="1" name=""/>
+                    <pic:cNvPicPr/>
+                  </pic:nvPicPr>
+                  <pic:blipFill>
+                    <a:blip r:embed="rId25"/>
+                    <a:stretch>
+                      <a:fillRect/>
+                    </a:stretch>
+                  </pic:blipFill>
+                  <pic:spPr>
+                    <a:xfrm>
+                      <a:off x="0" y="0"/>
+                      <a:ext cx="4303294" cy="3190689"/>
+                    </a:xfrm>
+                    <a:prstGeom prst="rect">
+                      <a:avLst/>
+                    </a:prstGeom>
+                  </pic:spPr>
+                </pic:pic>
+              </a:graphicData>
+            </a:graphic>
+          </wp:inline>
+        </w:drawing>
+      </w:r>
+    </w:p>
+    <w:p>
+      <w:pPr>
+        <w:pStyle w:val="ListParagraph"/>
+        <w:numPr>
+          <w:ilvl w:val="0"/>
+          <w:numId w:val="14"/>
+        </w:numPr>
+        <w:rPr>
+          <w:sz w:val="24"/>
+          <w:szCs w:val="24"/>
+        </w:rPr>
+      </w:pPr>
+      <w:r>
+        <w:rPr>
+          <w:sz w:val="24"/>
+          <w:szCs w:val="24"/>
+        </w:rPr>
+        <w:t>The code behind this is:</w:t>
+      </w:r>
+    </w:p>
+    <w:p>
+      <w:pPr>
+        <w:pStyle w:val="ListParagraph"/>
+        <w:ind w:left="2880"/>
+        <w:rPr>
+          <w:sz w:val="24"/>
+          <w:szCs w:val="24"/>
+        </w:rPr>
+      </w:pPr>
+      <w:r>
+        <w:rPr>
+          <w:sz w:val="24"/>
+          <w:szCs w:val="24"/>
+        </w:rPr>
+        <w:t xml:space="preserve">Reference File: </w:t>
+      </w:r>
+      <w:r>
+        <w:rPr>
+          <w:b/>
+          <w:bCs/>
+          <w:sz w:val="24"/>
+          <w:szCs w:val="24"/>
+        </w:rPr>
+        <w:t>POS-view.html</w:t>
+      </w:r>
+      <w:r>
+        <w:rPr>
+          <w:sz w:val="24"/>
+          <w:szCs w:val="24"/>
+        </w:rPr>
+        <w:br/>
+      </w:r>
+      <w:r>
+        <w:rPr>
+          <w:sz w:val="24"/>
+          <w:szCs w:val="24"/>
+        </w:rPr>
+        <w:drawing>
+          <wp:inline distT="0" distB="0" distL="0" distR="0" wp14:anchorId="4FE858BF" wp14:editId="4753D2A3">
+            <wp:extent cx="4655820" cy="3257084"/>
+            <wp:effectExtent l="0" t="0" r="0" b="635"/>
+            <wp:docPr id="20" name="Picture 20"/>
+            <wp:cNvGraphicFramePr>
+              <a:graphicFrameLocks xmlns:a="http://schemas.openxmlformats.org/drawingml/2006/main" noChangeAspect="1"/>
+            </wp:cNvGraphicFramePr>
+            <a:graphic xmlns:a="http://schemas.openxmlformats.org/drawingml/2006/main">
+              <a:graphicData uri="http://schemas.openxmlformats.org/drawingml/2006/picture">
+                <pic:pic xmlns:pic="http://schemas.openxmlformats.org/drawingml/2006/picture">
+                  <pic:nvPicPr>
+                    <pic:cNvPr id="1" name=""/>
+                    <pic:cNvPicPr/>
+                  </pic:nvPicPr>
+                  <pic:blipFill>
+                    <a:blip r:embed="rId26"/>
+                    <a:stretch>
+                      <a:fillRect/>
+                    </a:stretch>
+                  </pic:blipFill>
+                  <pic:spPr>
+                    <a:xfrm>
+                      <a:off x="0" y="0"/>
+                      <a:ext cx="4663129" cy="3262197"/>
+                    </a:xfrm>
+                    <a:prstGeom prst="rect">
+                      <a:avLst/>
+                    </a:prstGeom>
+                  </pic:spPr>
+                </pic:pic>
+              </a:graphicData>
+            </a:graphic>
+          </wp:inline>
+        </w:drawing>
+      </w:r>
+    </w:p>
+    <w:p>
+      <w:pPr>
+        <w:pStyle w:val="ListParagraph"/>
+        <w:numPr>
+          <w:ilvl w:val="0"/>
+          <w:numId w:val="14"/>
+        </w:numPr>
+        <w:rPr>
+          <w:sz w:val="24"/>
+          <w:szCs w:val="24"/>
+        </w:rPr>
+      </w:pPr>
+      <w:r>
+        <w:rPr>
+          <w:sz w:val="24"/>
+          <w:szCs w:val="24"/>
+        </w:rPr>
+        <w:t xml:space="preserve">Line 268 – 299 is just the display for the table and line 302 is where we call the javascript function </w:t>
+      </w:r>
+      <w:r>
+        <w:rPr>
+          <w:sz w:val="24"/>
+          <w:szCs w:val="24"/>
+        </w:rPr>
+        <w:t>for slider and the display</w:t>
+      </w:r>
+    </w:p>
+    <w:p>
+      <w:pPr>
+        <w:pStyle w:val="ListParagraph"/>
+        <w:numPr>
+          <w:ilvl w:val="0"/>
+          <w:numId w:val="14"/>
+        </w:numPr>
+        <w:rPr>
+          <w:sz w:val="24"/>
+          <w:szCs w:val="24"/>
+        </w:rPr>
+      </w:pPr>
+      <w:r>
+        <w:rPr>
+          <w:sz w:val="24"/>
+          <w:szCs w:val="24"/>
+        </w:rPr>
+        <w:t>If we visit the file POS-view-order-history.js, we can see all the logic for filtering using calendar and orderNo and also the display of records. We separate this script to the POS-view.js to avoid override of javascript functionality.</w:t>
+      </w:r>
+    </w:p>
+    <w:p>
+      <w:pPr>
+        <w:rPr>
+          <w:sz w:val="24"/>
+          <w:szCs w:val="24"/>
+        </w:rPr>
+      </w:pPr>
+    </w:p>
     <w:sectPr>
       <w:pgSz w:w="12240" w:h="15840"/>
       <w:pgMar w:top="1440" w:right="1440" w:bottom="1440" w:left="1440" w:header="720" w:footer="720" w:gutter="0"/>
@@ -2899,6 +3924,321 @@
 <file path=word/numbering.xml><?xml version="1.0" encoding="utf-8"?>
 <w:numbering xmlns:wpc="http://schemas.microsoft.com/office/word/2010/wordprocessingCanvas" xmlns:cx="http://schemas.microsoft.com/office/drawing/2014/chartex" xmlns:cx1="http://schemas.microsoft.com/office/drawing/2015/9/8/chartex" xmlns:cx2="http://schemas.microsoft.com/office/drawing/2015/10/21/chartex" xmlns:cx3="http://schemas.microsoft.com/office/drawing/2016/5/9/chartex" xmlns:cx4="http://schemas.microsoft.com/office/drawing/2016/5/10/chartex" xmlns:cx5="http://schemas.microsoft.com/office/drawing/2016/5/11/chartex" xmlns:cx6="http://schemas.microsoft.com/office/drawing/2016/5/12/chartex" xmlns:cx7="http://schemas.microsoft.com/office/drawing/2016/5/13/chartex" xmlns:cx8="http://schemas.microsoft.com/office/drawing/2016/5/14/chartex" xmlns:mc="http://schemas.openxmlformats.org/markup-compatibility/2006" xmlns:aink="http://schemas.microsoft.com/office/drawing/2016/ink" xmlns:am3d="http://schemas.microsoft.com/office/drawing/2017/model3d" xmlns:o="urn:schemas-microsoft-com:office:office" xmlns:oel="http://schemas.microsoft.com/office/2019/extlst" xmlns:r="http://schemas.openxmlformats.org/officeDocument/2006/relationships" xmlns:m="http://schemas.openxmlformats.org/officeDocument/2006/math" xmlns:v="urn:schemas-microsoft-com:vml" xmlns:wp14="http://schemas.microsoft.com/office/word/2010/wordprocessingDrawing" xmlns:wp="http://schemas.openxmlformats.org/drawingml/2006/wordprocessingDrawing" xmlns:w10="urn:schemas-microsoft-com:office:word" xmlns:w="http://schemas.openxmlformats.org/wordprocessingml/2006/main" xmlns:w14="http://schemas.microsoft.com/office/word/2010/wordml" xmlns:w15="http://schemas.microsoft.com/office/word/2012/wordml" xmlns:w16cex="http://schemas.microsoft.com/office/word/2018/wordml/cex" xmlns:w16cid="http://schemas.microsoft.com/office/word/2016/wordml/cid" xmlns:w16="http://schemas.microsoft.com/office/word/2018/wordml" xmlns:w16sdtdh="http://schemas.microsoft.com/office/word/2020/wordml/sdtdatahash" xmlns:w16se="http://schemas.microsoft.com/office/word/2015/wordml/symex" xmlns:wpg="http://schemas.microsoft.com/office/word/2010/wordprocessingGroup" xmlns:wpi="http://schemas.microsoft.com/office/word/2010/wordprocessingInk" xmlns:wne="http://schemas.microsoft.com/office/word/2006/wordml" xmlns:wps="http://schemas.microsoft.com/office/word/2010/wordprocessingShape" mc:Ignorable="w14 w15 w16se w16cid w16 w16cex w16sdtdh wp14">
   <w:abstractNum w:abstractNumId="0" w15:restartNumberingAfterBreak="0">
+    <w:nsid w:val="0D5D4C0E"/>
+    <w:multiLevelType w:val="hybridMultilevel"/>
+    <w:tmpl w:val="5F6AEED2"/>
+    <w:lvl w:ilvl="0" w:tplc="0409000B">
+      <w:start w:val="1"/>
+      <w:numFmt w:val="bullet"/>
+      <w:lvlText w:val=""/>
+      <w:lvlJc w:val="left"/>
+      <w:pPr>
+        <w:ind w:left="2880" w:hanging="360"/>
+      </w:pPr>
+      <w:rPr>
+        <w:rFonts w:ascii="Wingdings" w:hAnsi="Wingdings" w:hint="default"/>
+      </w:rPr>
+    </w:lvl>
+    <w:lvl w:ilvl="1" w:tplc="04090003" w:tentative="1">
+      <w:start w:val="1"/>
+      <w:numFmt w:val="bullet"/>
+      <w:lvlText w:val="o"/>
+      <w:lvlJc w:val="left"/>
+      <w:pPr>
+        <w:ind w:left="3600" w:hanging="360"/>
+      </w:pPr>
+      <w:rPr>
+        <w:rFonts w:ascii="Courier New" w:hAnsi="Courier New" w:cs="Courier New" w:hint="default"/>
+      </w:rPr>
+    </w:lvl>
+    <w:lvl w:ilvl="2" w:tplc="04090005" w:tentative="1">
+      <w:start w:val="1"/>
+      <w:numFmt w:val="bullet"/>
+      <w:lvlText w:val=""/>
+      <w:lvlJc w:val="left"/>
+      <w:pPr>
+        <w:ind w:left="4320" w:hanging="360"/>
+      </w:pPr>
+      <w:rPr>
+        <w:rFonts w:ascii="Wingdings" w:hAnsi="Wingdings" w:hint="default"/>
+      </w:rPr>
+    </w:lvl>
+    <w:lvl w:ilvl="3" w:tplc="04090001" w:tentative="1">
+      <w:start w:val="1"/>
+      <w:numFmt w:val="bullet"/>
+      <w:lvlText w:val=""/>
+      <w:lvlJc w:val="left"/>
+      <w:pPr>
+        <w:ind w:left="5040" w:hanging="360"/>
+      </w:pPr>
+      <w:rPr>
+        <w:rFonts w:ascii="Symbol" w:hAnsi="Symbol" w:hint="default"/>
+      </w:rPr>
+    </w:lvl>
+    <w:lvl w:ilvl="4" w:tplc="04090003" w:tentative="1">
+      <w:start w:val="1"/>
+      <w:numFmt w:val="bullet"/>
+      <w:lvlText w:val="o"/>
+      <w:lvlJc w:val="left"/>
+      <w:pPr>
+        <w:ind w:left="5760" w:hanging="360"/>
+      </w:pPr>
+      <w:rPr>
+        <w:rFonts w:ascii="Courier New" w:hAnsi="Courier New" w:cs="Courier New" w:hint="default"/>
+      </w:rPr>
+    </w:lvl>
+    <w:lvl w:ilvl="5" w:tplc="04090005" w:tentative="1">
+      <w:start w:val="1"/>
+      <w:numFmt w:val="bullet"/>
+      <w:lvlText w:val=""/>
+      <w:lvlJc w:val="left"/>
+      <w:pPr>
+        <w:ind w:left="6480" w:hanging="360"/>
+      </w:pPr>
+      <w:rPr>
+        <w:rFonts w:ascii="Wingdings" w:hAnsi="Wingdings" w:hint="default"/>
+      </w:rPr>
+    </w:lvl>
+    <w:lvl w:ilvl="6" w:tplc="04090001" w:tentative="1">
+      <w:start w:val="1"/>
+      <w:numFmt w:val="bullet"/>
+      <w:lvlText w:val=""/>
+      <w:lvlJc w:val="left"/>
+      <w:pPr>
+        <w:ind w:left="7200" w:hanging="360"/>
+      </w:pPr>
+      <w:rPr>
+        <w:rFonts w:ascii="Symbol" w:hAnsi="Symbol" w:hint="default"/>
+      </w:rPr>
+    </w:lvl>
+    <w:lvl w:ilvl="7" w:tplc="04090003" w:tentative="1">
+      <w:start w:val="1"/>
+      <w:numFmt w:val="bullet"/>
+      <w:lvlText w:val="o"/>
+      <w:lvlJc w:val="left"/>
+      <w:pPr>
+        <w:ind w:left="7920" w:hanging="360"/>
+      </w:pPr>
+      <w:rPr>
+        <w:rFonts w:ascii="Courier New" w:hAnsi="Courier New" w:cs="Courier New" w:hint="default"/>
+      </w:rPr>
+    </w:lvl>
+    <w:lvl w:ilvl="8" w:tplc="04090005" w:tentative="1">
+      <w:start w:val="1"/>
+      <w:numFmt w:val="bullet"/>
+      <w:lvlText w:val=""/>
+      <w:lvlJc w:val="left"/>
+      <w:pPr>
+        <w:ind w:left="8640" w:hanging="360"/>
+      </w:pPr>
+      <w:rPr>
+        <w:rFonts w:ascii="Wingdings" w:hAnsi="Wingdings" w:hint="default"/>
+      </w:rPr>
+    </w:lvl>
+  </w:abstractNum>
+  <w:abstractNum w:abstractNumId="1" w15:restartNumberingAfterBreak="0">
+    <w:nsid w:val="0DF22C81"/>
+    <w:multiLevelType w:val="hybridMultilevel"/>
+    <w:tmpl w:val="9910A7A4"/>
+    <w:lvl w:ilvl="0" w:tplc="04090001">
+      <w:start w:val="1"/>
+      <w:numFmt w:val="bullet"/>
+      <w:lvlText w:val=""/>
+      <w:lvlJc w:val="left"/>
+      <w:pPr>
+        <w:ind w:left="3240" w:hanging="360"/>
+      </w:pPr>
+      <w:rPr>
+        <w:rFonts w:ascii="Symbol" w:hAnsi="Symbol" w:hint="default"/>
+      </w:rPr>
+    </w:lvl>
+    <w:lvl w:ilvl="1" w:tplc="04090003">
+      <w:start w:val="1"/>
+      <w:numFmt w:val="bullet"/>
+      <w:lvlText w:val="o"/>
+      <w:lvlJc w:val="left"/>
+      <w:pPr>
+        <w:ind w:left="3960" w:hanging="360"/>
+      </w:pPr>
+      <w:rPr>
+        <w:rFonts w:ascii="Courier New" w:hAnsi="Courier New" w:cs="Courier New" w:hint="default"/>
+      </w:rPr>
+    </w:lvl>
+    <w:lvl w:ilvl="2" w:tplc="04090005" w:tentative="1">
+      <w:start w:val="1"/>
+      <w:numFmt w:val="bullet"/>
+      <w:lvlText w:val=""/>
+      <w:lvlJc w:val="left"/>
+      <w:pPr>
+        <w:ind w:left="4680" w:hanging="360"/>
+      </w:pPr>
+      <w:rPr>
+        <w:rFonts w:ascii="Wingdings" w:hAnsi="Wingdings" w:hint="default"/>
+      </w:rPr>
+    </w:lvl>
+    <w:lvl w:ilvl="3" w:tplc="04090001" w:tentative="1">
+      <w:start w:val="1"/>
+      <w:numFmt w:val="bullet"/>
+      <w:lvlText w:val=""/>
+      <w:lvlJc w:val="left"/>
+      <w:pPr>
+        <w:ind w:left="5400" w:hanging="360"/>
+      </w:pPr>
+      <w:rPr>
+        <w:rFonts w:ascii="Symbol" w:hAnsi="Symbol" w:hint="default"/>
+      </w:rPr>
+    </w:lvl>
+    <w:lvl w:ilvl="4" w:tplc="04090003" w:tentative="1">
+      <w:start w:val="1"/>
+      <w:numFmt w:val="bullet"/>
+      <w:lvlText w:val="o"/>
+      <w:lvlJc w:val="left"/>
+      <w:pPr>
+        <w:ind w:left="6120" w:hanging="360"/>
+      </w:pPr>
+      <w:rPr>
+        <w:rFonts w:ascii="Courier New" w:hAnsi="Courier New" w:cs="Courier New" w:hint="default"/>
+      </w:rPr>
+    </w:lvl>
+    <w:lvl w:ilvl="5" w:tplc="04090005" w:tentative="1">
+      <w:start w:val="1"/>
+      <w:numFmt w:val="bullet"/>
+      <w:lvlText w:val=""/>
+      <w:lvlJc w:val="left"/>
+      <w:pPr>
+        <w:ind w:left="6840" w:hanging="360"/>
+      </w:pPr>
+      <w:rPr>
+        <w:rFonts w:ascii="Wingdings" w:hAnsi="Wingdings" w:hint="default"/>
+      </w:rPr>
+    </w:lvl>
+    <w:lvl w:ilvl="6" w:tplc="04090001" w:tentative="1">
+      <w:start w:val="1"/>
+      <w:numFmt w:val="bullet"/>
+      <w:lvlText w:val=""/>
+      <w:lvlJc w:val="left"/>
+      <w:pPr>
+        <w:ind w:left="7560" w:hanging="360"/>
+      </w:pPr>
+      <w:rPr>
+        <w:rFonts w:ascii="Symbol" w:hAnsi="Symbol" w:hint="default"/>
+      </w:rPr>
+    </w:lvl>
+    <w:lvl w:ilvl="7" w:tplc="04090003" w:tentative="1">
+      <w:start w:val="1"/>
+      <w:numFmt w:val="bullet"/>
+      <w:lvlText w:val="o"/>
+      <w:lvlJc w:val="left"/>
+      <w:pPr>
+        <w:ind w:left="8280" w:hanging="360"/>
+      </w:pPr>
+      <w:rPr>
+        <w:rFonts w:ascii="Courier New" w:hAnsi="Courier New" w:cs="Courier New" w:hint="default"/>
+      </w:rPr>
+    </w:lvl>
+    <w:lvl w:ilvl="8" w:tplc="04090005" w:tentative="1">
+      <w:start w:val="1"/>
+      <w:numFmt w:val="bullet"/>
+      <w:lvlText w:val=""/>
+      <w:lvlJc w:val="left"/>
+      <w:pPr>
+        <w:ind w:left="9000" w:hanging="360"/>
+      </w:pPr>
+      <w:rPr>
+        <w:rFonts w:ascii="Wingdings" w:hAnsi="Wingdings" w:hint="default"/>
+      </w:rPr>
+    </w:lvl>
+  </w:abstractNum>
+  <w:abstractNum w:abstractNumId="2" w15:restartNumberingAfterBreak="0">
+    <w:nsid w:val="1E974F84"/>
+    <w:multiLevelType w:val="hybridMultilevel"/>
+    <w:tmpl w:val="30EEA0F2"/>
+    <w:lvl w:ilvl="0" w:tplc="0409000F">
+      <w:start w:val="1"/>
+      <w:numFmt w:val="decimal"/>
+      <w:lvlText w:val="%1."/>
+      <w:lvlJc w:val="left"/>
+      <w:pPr>
+        <w:ind w:left="1800" w:hanging="360"/>
+      </w:pPr>
+      <w:rPr>
+        <w:rFonts w:hint="default"/>
+      </w:rPr>
+    </w:lvl>
+    <w:lvl w:ilvl="1" w:tplc="04090019" w:tentative="1">
+      <w:start w:val="1"/>
+      <w:numFmt w:val="lowerLetter"/>
+      <w:lvlText w:val="%2."/>
+      <w:lvlJc w:val="left"/>
+      <w:pPr>
+        <w:ind w:left="2520" w:hanging="360"/>
+      </w:pPr>
+    </w:lvl>
+    <w:lvl w:ilvl="2" w:tplc="0409001B" w:tentative="1">
+      <w:start w:val="1"/>
+      <w:numFmt w:val="lowerRoman"/>
+      <w:lvlText w:val="%3."/>
+      <w:lvlJc w:val="right"/>
+      <w:pPr>
+        <w:ind w:left="3240" w:hanging="180"/>
+      </w:pPr>
+    </w:lvl>
+    <w:lvl w:ilvl="3" w:tplc="0409000F" w:tentative="1">
+      <w:start w:val="1"/>
+      <w:numFmt w:val="decimal"/>
+      <w:lvlText w:val="%4."/>
+      <w:lvlJc w:val="left"/>
+      <w:pPr>
+        <w:ind w:left="3960" w:hanging="360"/>
+      </w:pPr>
+    </w:lvl>
+    <w:lvl w:ilvl="4" w:tplc="04090019" w:tentative="1">
+      <w:start w:val="1"/>
+      <w:numFmt w:val="lowerLetter"/>
+      <w:lvlText w:val="%5."/>
+      <w:lvlJc w:val="left"/>
+      <w:pPr>
+        <w:ind w:left="4680" w:hanging="360"/>
+      </w:pPr>
+    </w:lvl>
+    <w:lvl w:ilvl="5" w:tplc="0409001B" w:tentative="1">
+      <w:start w:val="1"/>
+      <w:numFmt w:val="lowerRoman"/>
+      <w:lvlText w:val="%6."/>
+      <w:lvlJc w:val="right"/>
+      <w:pPr>
+        <w:ind w:left="5400" w:hanging="180"/>
+      </w:pPr>
+    </w:lvl>
+    <w:lvl w:ilvl="6" w:tplc="0409000F" w:tentative="1">
+      <w:start w:val="1"/>
+      <w:numFmt w:val="decimal"/>
+      <w:lvlText w:val="%7."/>
+      <w:lvlJc w:val="left"/>
+      <w:pPr>
+        <w:ind w:left="6120" w:hanging="360"/>
+      </w:pPr>
+    </w:lvl>
+    <w:lvl w:ilvl="7" w:tplc="04090019" w:tentative="1">
+      <w:start w:val="1"/>
+      <w:numFmt w:val="lowerLetter"/>
+      <w:lvlText w:val="%8."/>
+      <w:lvlJc w:val="left"/>
+      <w:pPr>
+        <w:ind w:left="6840" w:hanging="360"/>
+      </w:pPr>
+    </w:lvl>
+    <w:lvl w:ilvl="8" w:tplc="0409001B" w:tentative="1">
+      <w:start w:val="1"/>
+      <w:numFmt w:val="lowerRoman"/>
+      <w:lvlText w:val="%9."/>
+      <w:lvlJc w:val="right"/>
+      <w:pPr>
+        <w:ind w:left="7560" w:hanging="180"/>
+      </w:pPr>
+    </w:lvl>
+  </w:abstractNum>
+  <w:abstractNum w:abstractNumId="3" w15:restartNumberingAfterBreak="0">
     <w:nsid w:val="205D3B27"/>
     <w:multiLevelType w:val="hybridMultilevel"/>
     <w:tmpl w:val="CF2411E0"/>
@@ -3011,7 +4351,120 @@
       </w:rPr>
     </w:lvl>
   </w:abstractNum>
-  <w:abstractNum w:abstractNumId="1" w15:restartNumberingAfterBreak="0">
+  <w:abstractNum w:abstractNumId="4" w15:restartNumberingAfterBreak="0">
+    <w:nsid w:val="27A8003F"/>
+    <w:multiLevelType w:val="hybridMultilevel"/>
+    <w:tmpl w:val="6292FA44"/>
+    <w:lvl w:ilvl="0" w:tplc="0409000B">
+      <w:start w:val="1"/>
+      <w:numFmt w:val="bullet"/>
+      <w:lvlText w:val=""/>
+      <w:lvlJc w:val="left"/>
+      <w:pPr>
+        <w:ind w:left="2880" w:hanging="360"/>
+      </w:pPr>
+      <w:rPr>
+        <w:rFonts w:ascii="Wingdings" w:hAnsi="Wingdings" w:hint="default"/>
+      </w:rPr>
+    </w:lvl>
+    <w:lvl w:ilvl="1" w:tplc="04090003" w:tentative="1">
+      <w:start w:val="1"/>
+      <w:numFmt w:val="bullet"/>
+      <w:lvlText w:val="o"/>
+      <w:lvlJc w:val="left"/>
+      <w:pPr>
+        <w:ind w:left="3600" w:hanging="360"/>
+      </w:pPr>
+      <w:rPr>
+        <w:rFonts w:ascii="Courier New" w:hAnsi="Courier New" w:cs="Courier New" w:hint="default"/>
+      </w:rPr>
+    </w:lvl>
+    <w:lvl w:ilvl="2" w:tplc="04090005" w:tentative="1">
+      <w:start w:val="1"/>
+      <w:numFmt w:val="bullet"/>
+      <w:lvlText w:val=""/>
+      <w:lvlJc w:val="left"/>
+      <w:pPr>
+        <w:ind w:left="4320" w:hanging="360"/>
+      </w:pPr>
+      <w:rPr>
+        <w:rFonts w:ascii="Wingdings" w:hAnsi="Wingdings" w:hint="default"/>
+      </w:rPr>
+    </w:lvl>
+    <w:lvl w:ilvl="3" w:tplc="04090001" w:tentative="1">
+      <w:start w:val="1"/>
+      <w:numFmt w:val="bullet"/>
+      <w:lvlText w:val=""/>
+      <w:lvlJc w:val="left"/>
+      <w:pPr>
+        <w:ind w:left="5040" w:hanging="360"/>
+      </w:pPr>
+      <w:rPr>
+        <w:rFonts w:ascii="Symbol" w:hAnsi="Symbol" w:hint="default"/>
+      </w:rPr>
+    </w:lvl>
+    <w:lvl w:ilvl="4" w:tplc="04090003" w:tentative="1">
+      <w:start w:val="1"/>
+      <w:numFmt w:val="bullet"/>
+      <w:lvlText w:val="o"/>
+      <w:lvlJc w:val="left"/>
+      <w:pPr>
+        <w:ind w:left="5760" w:hanging="360"/>
+      </w:pPr>
+      <w:rPr>
+        <w:rFonts w:ascii="Courier New" w:hAnsi="Courier New" w:cs="Courier New" w:hint="default"/>
+      </w:rPr>
+    </w:lvl>
+    <w:lvl w:ilvl="5" w:tplc="04090005" w:tentative="1">
+      <w:start w:val="1"/>
+      <w:numFmt w:val="bullet"/>
+      <w:lvlText w:val=""/>
+      <w:lvlJc w:val="left"/>
+      <w:pPr>
+        <w:ind w:left="6480" w:hanging="360"/>
+      </w:pPr>
+      <w:rPr>
+        <w:rFonts w:ascii="Wingdings" w:hAnsi="Wingdings" w:hint="default"/>
+      </w:rPr>
+    </w:lvl>
+    <w:lvl w:ilvl="6" w:tplc="04090001" w:tentative="1">
+      <w:start w:val="1"/>
+      <w:numFmt w:val="bullet"/>
+      <w:lvlText w:val=""/>
+      <w:lvlJc w:val="left"/>
+      <w:pPr>
+        <w:ind w:left="7200" w:hanging="360"/>
+      </w:pPr>
+      <w:rPr>
+        <w:rFonts w:ascii="Symbol" w:hAnsi="Symbol" w:hint="default"/>
+      </w:rPr>
+    </w:lvl>
+    <w:lvl w:ilvl="7" w:tplc="04090003" w:tentative="1">
+      <w:start w:val="1"/>
+      <w:numFmt w:val="bullet"/>
+      <w:lvlText w:val="o"/>
+      <w:lvlJc w:val="left"/>
+      <w:pPr>
+        <w:ind w:left="7920" w:hanging="360"/>
+      </w:pPr>
+      <w:rPr>
+        <w:rFonts w:ascii="Courier New" w:hAnsi="Courier New" w:cs="Courier New" w:hint="default"/>
+      </w:rPr>
+    </w:lvl>
+    <w:lvl w:ilvl="8" w:tplc="04090005" w:tentative="1">
+      <w:start w:val="1"/>
+      <w:numFmt w:val="bullet"/>
+      <w:lvlText w:val=""/>
+      <w:lvlJc w:val="left"/>
+      <w:pPr>
+        <w:ind w:left="8640" w:hanging="360"/>
+      </w:pPr>
+      <w:rPr>
+        <w:rFonts w:ascii="Wingdings" w:hAnsi="Wingdings" w:hint="default"/>
+      </w:rPr>
+    </w:lvl>
+  </w:abstractNum>
+  <w:abstractNum w:abstractNumId="5" w15:restartNumberingAfterBreak="0">
     <w:nsid w:val="30672193"/>
     <w:multiLevelType w:val="hybridMultilevel"/>
     <w:tmpl w:val="2D9C2A54"/>
@@ -3124,10 +4577,10 @@
       </w:rPr>
     </w:lvl>
   </w:abstractNum>
-  <w:abstractNum w:abstractNumId="2" w15:restartNumberingAfterBreak="0">
+  <w:abstractNum w:abstractNumId="6" w15:restartNumberingAfterBreak="0">
     <w:nsid w:val="32007156"/>
     <w:multiLevelType w:val="hybridMultilevel"/>
-    <w:tmpl w:val="3C889458"/>
+    <w:tmpl w:val="B4AC9A0E"/>
     <w:lvl w:ilvl="0" w:tplc="0409000F">
       <w:start w:val="1"/>
       <w:numFmt w:val="decimal"/>
@@ -3216,7 +4669,7 @@
       </w:pPr>
     </w:lvl>
   </w:abstractNum>
-  <w:abstractNum w:abstractNumId="3" w15:restartNumberingAfterBreak="0">
+  <w:abstractNum w:abstractNumId="7" w15:restartNumberingAfterBreak="0">
     <w:nsid w:val="4E985F6C"/>
     <w:multiLevelType w:val="hybridMultilevel"/>
     <w:tmpl w:val="13CCDDFA"/>
@@ -3329,7 +4782,7 @@
       </w:rPr>
     </w:lvl>
   </w:abstractNum>
-  <w:abstractNum w:abstractNumId="4" w15:restartNumberingAfterBreak="0">
+  <w:abstractNum w:abstractNumId="8" w15:restartNumberingAfterBreak="0">
     <w:nsid w:val="4FED0646"/>
     <w:multiLevelType w:val="hybridMultilevel"/>
     <w:tmpl w:val="9058E57A"/>
@@ -3442,7 +4895,387 @@
       </w:rPr>
     </w:lvl>
   </w:abstractNum>
-  <w:abstractNum w:abstractNumId="5" w15:restartNumberingAfterBreak="0">
+  <w:abstractNum w:abstractNumId="9" w15:restartNumberingAfterBreak="0">
+    <w:nsid w:val="57191C69"/>
+    <w:multiLevelType w:val="hybridMultilevel"/>
+    <w:tmpl w:val="60E4762C"/>
+    <w:lvl w:ilvl="0" w:tplc="04090009">
+      <w:start w:val="1"/>
+      <w:numFmt w:val="bullet"/>
+      <w:lvlText w:val=""/>
+      <w:lvlJc w:val="left"/>
+      <w:pPr>
+        <w:ind w:left="3600" w:hanging="360"/>
+      </w:pPr>
+      <w:rPr>
+        <w:rFonts w:ascii="Wingdings" w:hAnsi="Wingdings" w:hint="default"/>
+      </w:rPr>
+    </w:lvl>
+    <w:lvl w:ilvl="1" w:tplc="04090003" w:tentative="1">
+      <w:start w:val="1"/>
+      <w:numFmt w:val="bullet"/>
+      <w:lvlText w:val="o"/>
+      <w:lvlJc w:val="left"/>
+      <w:pPr>
+        <w:ind w:left="4320" w:hanging="360"/>
+      </w:pPr>
+      <w:rPr>
+        <w:rFonts w:ascii="Courier New" w:hAnsi="Courier New" w:cs="Courier New" w:hint="default"/>
+      </w:rPr>
+    </w:lvl>
+    <w:lvl w:ilvl="2" w:tplc="04090005" w:tentative="1">
+      <w:start w:val="1"/>
+      <w:numFmt w:val="bullet"/>
+      <w:lvlText w:val=""/>
+      <w:lvlJc w:val="left"/>
+      <w:pPr>
+        <w:ind w:left="5040" w:hanging="360"/>
+      </w:pPr>
+      <w:rPr>
+        <w:rFonts w:ascii="Wingdings" w:hAnsi="Wingdings" w:hint="default"/>
+      </w:rPr>
+    </w:lvl>
+    <w:lvl w:ilvl="3" w:tplc="04090001" w:tentative="1">
+      <w:start w:val="1"/>
+      <w:numFmt w:val="bullet"/>
+      <w:lvlText w:val=""/>
+      <w:lvlJc w:val="left"/>
+      <w:pPr>
+        <w:ind w:left="5760" w:hanging="360"/>
+      </w:pPr>
+      <w:rPr>
+        <w:rFonts w:ascii="Symbol" w:hAnsi="Symbol" w:hint="default"/>
+      </w:rPr>
+    </w:lvl>
+    <w:lvl w:ilvl="4" w:tplc="04090003" w:tentative="1">
+      <w:start w:val="1"/>
+      <w:numFmt w:val="bullet"/>
+      <w:lvlText w:val="o"/>
+      <w:lvlJc w:val="left"/>
+      <w:pPr>
+        <w:ind w:left="6480" w:hanging="360"/>
+      </w:pPr>
+      <w:rPr>
+        <w:rFonts w:ascii="Courier New" w:hAnsi="Courier New" w:cs="Courier New" w:hint="default"/>
+      </w:rPr>
+    </w:lvl>
+    <w:lvl w:ilvl="5" w:tplc="04090005" w:tentative="1">
+      <w:start w:val="1"/>
+      <w:numFmt w:val="bullet"/>
+      <w:lvlText w:val=""/>
+      <w:lvlJc w:val="left"/>
+      <w:pPr>
+        <w:ind w:left="7200" w:hanging="360"/>
+      </w:pPr>
+      <w:rPr>
+        <w:rFonts w:ascii="Wingdings" w:hAnsi="Wingdings" w:hint="default"/>
+      </w:rPr>
+    </w:lvl>
+    <w:lvl w:ilvl="6" w:tplc="04090001" w:tentative="1">
+      <w:start w:val="1"/>
+      <w:numFmt w:val="bullet"/>
+      <w:lvlText w:val=""/>
+      <w:lvlJc w:val="left"/>
+      <w:pPr>
+        <w:ind w:left="7920" w:hanging="360"/>
+      </w:pPr>
+      <w:rPr>
+        <w:rFonts w:ascii="Symbol" w:hAnsi="Symbol" w:hint="default"/>
+      </w:rPr>
+    </w:lvl>
+    <w:lvl w:ilvl="7" w:tplc="04090003" w:tentative="1">
+      <w:start w:val="1"/>
+      <w:numFmt w:val="bullet"/>
+      <w:lvlText w:val="o"/>
+      <w:lvlJc w:val="left"/>
+      <w:pPr>
+        <w:ind w:left="8640" w:hanging="360"/>
+      </w:pPr>
+      <w:rPr>
+        <w:rFonts w:ascii="Courier New" w:hAnsi="Courier New" w:cs="Courier New" w:hint="default"/>
+      </w:rPr>
+    </w:lvl>
+    <w:lvl w:ilvl="8" w:tplc="04090005" w:tentative="1">
+      <w:start w:val="1"/>
+      <w:numFmt w:val="bullet"/>
+      <w:lvlText w:val=""/>
+      <w:lvlJc w:val="left"/>
+      <w:pPr>
+        <w:ind w:left="9360" w:hanging="360"/>
+      </w:pPr>
+      <w:rPr>
+        <w:rFonts w:ascii="Wingdings" w:hAnsi="Wingdings" w:hint="default"/>
+      </w:rPr>
+    </w:lvl>
+  </w:abstractNum>
+  <w:abstractNum w:abstractNumId="10" w15:restartNumberingAfterBreak="0">
+    <w:nsid w:val="5B9C355A"/>
+    <w:multiLevelType w:val="hybridMultilevel"/>
+    <w:tmpl w:val="45D2F5EA"/>
+    <w:lvl w:ilvl="0" w:tplc="B38ED790">
+      <w:start w:val="1"/>
+      <w:numFmt w:val="decimal"/>
+      <w:lvlText w:val="%1."/>
+      <w:lvlJc w:val="left"/>
+      <w:pPr>
+        <w:ind w:left="2160" w:hanging="360"/>
+      </w:pPr>
+      <w:rPr>
+        <w:rFonts w:hint="default"/>
+      </w:rPr>
+    </w:lvl>
+    <w:lvl w:ilvl="1" w:tplc="04090019" w:tentative="1">
+      <w:start w:val="1"/>
+      <w:numFmt w:val="lowerLetter"/>
+      <w:lvlText w:val="%2."/>
+      <w:lvlJc w:val="left"/>
+      <w:pPr>
+        <w:ind w:left="2880" w:hanging="360"/>
+      </w:pPr>
+    </w:lvl>
+    <w:lvl w:ilvl="2" w:tplc="0409001B" w:tentative="1">
+      <w:start w:val="1"/>
+      <w:numFmt w:val="lowerRoman"/>
+      <w:lvlText w:val="%3."/>
+      <w:lvlJc w:val="right"/>
+      <w:pPr>
+        <w:ind w:left="3600" w:hanging="180"/>
+      </w:pPr>
+    </w:lvl>
+    <w:lvl w:ilvl="3" w:tplc="0409000F" w:tentative="1">
+      <w:start w:val="1"/>
+      <w:numFmt w:val="decimal"/>
+      <w:lvlText w:val="%4."/>
+      <w:lvlJc w:val="left"/>
+      <w:pPr>
+        <w:ind w:left="4320" w:hanging="360"/>
+      </w:pPr>
+    </w:lvl>
+    <w:lvl w:ilvl="4" w:tplc="04090019" w:tentative="1">
+      <w:start w:val="1"/>
+      <w:numFmt w:val="lowerLetter"/>
+      <w:lvlText w:val="%5."/>
+      <w:lvlJc w:val="left"/>
+      <w:pPr>
+        <w:ind w:left="5040" w:hanging="360"/>
+      </w:pPr>
+    </w:lvl>
+    <w:lvl w:ilvl="5" w:tplc="0409001B" w:tentative="1">
+      <w:start w:val="1"/>
+      <w:numFmt w:val="lowerRoman"/>
+      <w:lvlText w:val="%6."/>
+      <w:lvlJc w:val="right"/>
+      <w:pPr>
+        <w:ind w:left="5760" w:hanging="180"/>
+      </w:pPr>
+    </w:lvl>
+    <w:lvl w:ilvl="6" w:tplc="0409000F" w:tentative="1">
+      <w:start w:val="1"/>
+      <w:numFmt w:val="decimal"/>
+      <w:lvlText w:val="%7."/>
+      <w:lvlJc w:val="left"/>
+      <w:pPr>
+        <w:ind w:left="6480" w:hanging="360"/>
+      </w:pPr>
+    </w:lvl>
+    <w:lvl w:ilvl="7" w:tplc="04090019" w:tentative="1">
+      <w:start w:val="1"/>
+      <w:numFmt w:val="lowerLetter"/>
+      <w:lvlText w:val="%8."/>
+      <w:lvlJc w:val="left"/>
+      <w:pPr>
+        <w:ind w:left="7200" w:hanging="360"/>
+      </w:pPr>
+    </w:lvl>
+    <w:lvl w:ilvl="8" w:tplc="0409001B" w:tentative="1">
+      <w:start w:val="1"/>
+      <w:numFmt w:val="lowerRoman"/>
+      <w:lvlText w:val="%9."/>
+      <w:lvlJc w:val="right"/>
+      <w:pPr>
+        <w:ind w:left="7920" w:hanging="180"/>
+      </w:pPr>
+    </w:lvl>
+  </w:abstractNum>
+  <w:abstractNum w:abstractNumId="11" w15:restartNumberingAfterBreak="0">
+    <w:nsid w:val="67934746"/>
+    <w:multiLevelType w:val="hybridMultilevel"/>
+    <w:tmpl w:val="40A0BD70"/>
+    <w:lvl w:ilvl="0" w:tplc="10CE22C4">
+      <w:start w:val="1"/>
+      <w:numFmt w:val="decimal"/>
+      <w:lvlText w:val="%1."/>
+      <w:lvlJc w:val="left"/>
+      <w:pPr>
+        <w:ind w:left="1800" w:hanging="360"/>
+      </w:pPr>
+      <w:rPr>
+        <w:rFonts w:hint="default"/>
+      </w:rPr>
+    </w:lvl>
+    <w:lvl w:ilvl="1" w:tplc="04090019" w:tentative="1">
+      <w:start w:val="1"/>
+      <w:numFmt w:val="lowerLetter"/>
+      <w:lvlText w:val="%2."/>
+      <w:lvlJc w:val="left"/>
+      <w:pPr>
+        <w:ind w:left="2520" w:hanging="360"/>
+      </w:pPr>
+    </w:lvl>
+    <w:lvl w:ilvl="2" w:tplc="0409001B" w:tentative="1">
+      <w:start w:val="1"/>
+      <w:numFmt w:val="lowerRoman"/>
+      <w:lvlText w:val="%3."/>
+      <w:lvlJc w:val="right"/>
+      <w:pPr>
+        <w:ind w:left="3240" w:hanging="180"/>
+      </w:pPr>
+    </w:lvl>
+    <w:lvl w:ilvl="3" w:tplc="0409000F" w:tentative="1">
+      <w:start w:val="1"/>
+      <w:numFmt w:val="decimal"/>
+      <w:lvlText w:val="%4."/>
+      <w:lvlJc w:val="left"/>
+      <w:pPr>
+        <w:ind w:left="3960" w:hanging="360"/>
+      </w:pPr>
+    </w:lvl>
+    <w:lvl w:ilvl="4" w:tplc="04090019" w:tentative="1">
+      <w:start w:val="1"/>
+      <w:numFmt w:val="lowerLetter"/>
+      <w:lvlText w:val="%5."/>
+      <w:lvlJc w:val="left"/>
+      <w:pPr>
+        <w:ind w:left="4680" w:hanging="360"/>
+      </w:pPr>
+    </w:lvl>
+    <w:lvl w:ilvl="5" w:tplc="0409001B" w:tentative="1">
+      <w:start w:val="1"/>
+      <w:numFmt w:val="lowerRoman"/>
+      <w:lvlText w:val="%6."/>
+      <w:lvlJc w:val="right"/>
+      <w:pPr>
+        <w:ind w:left="5400" w:hanging="180"/>
+      </w:pPr>
+    </w:lvl>
+    <w:lvl w:ilvl="6" w:tplc="0409000F" w:tentative="1">
+      <w:start w:val="1"/>
+      <w:numFmt w:val="decimal"/>
+      <w:lvlText w:val="%7."/>
+      <w:lvlJc w:val="left"/>
+      <w:pPr>
+        <w:ind w:left="6120" w:hanging="360"/>
+      </w:pPr>
+    </w:lvl>
+    <w:lvl w:ilvl="7" w:tplc="04090019" w:tentative="1">
+      <w:start w:val="1"/>
+      <w:numFmt w:val="lowerLetter"/>
+      <w:lvlText w:val="%8."/>
+      <w:lvlJc w:val="left"/>
+      <w:pPr>
+        <w:ind w:left="6840" w:hanging="360"/>
+      </w:pPr>
+    </w:lvl>
+    <w:lvl w:ilvl="8" w:tplc="0409001B" w:tentative="1">
+      <w:start w:val="1"/>
+      <w:numFmt w:val="lowerRoman"/>
+      <w:lvlText w:val="%9."/>
+      <w:lvlJc w:val="right"/>
+      <w:pPr>
+        <w:ind w:left="7560" w:hanging="180"/>
+      </w:pPr>
+    </w:lvl>
+  </w:abstractNum>
+  <w:abstractNum w:abstractNumId="12" w15:restartNumberingAfterBreak="0">
+    <w:nsid w:val="73FC69AF"/>
+    <w:multiLevelType w:val="hybridMultilevel"/>
+    <w:tmpl w:val="81204B2E"/>
+    <w:lvl w:ilvl="0" w:tplc="0409000F">
+      <w:start w:val="1"/>
+      <w:numFmt w:val="decimal"/>
+      <w:lvlText w:val="%1."/>
+      <w:lvlJc w:val="left"/>
+      <w:pPr>
+        <w:ind w:left="720" w:hanging="360"/>
+      </w:pPr>
+      <w:rPr>
+        <w:rFonts w:hint="default"/>
+      </w:rPr>
+    </w:lvl>
+    <w:lvl w:ilvl="1" w:tplc="04090019">
+      <w:start w:val="1"/>
+      <w:numFmt w:val="lowerLetter"/>
+      <w:lvlText w:val="%2."/>
+      <w:lvlJc w:val="left"/>
+      <w:pPr>
+        <w:ind w:left="1440" w:hanging="360"/>
+      </w:pPr>
+    </w:lvl>
+    <w:lvl w:ilvl="2" w:tplc="0409001B">
+      <w:start w:val="1"/>
+      <w:numFmt w:val="lowerRoman"/>
+      <w:lvlText w:val="%3."/>
+      <w:lvlJc w:val="right"/>
+      <w:pPr>
+        <w:ind w:left="2160" w:hanging="180"/>
+      </w:pPr>
+    </w:lvl>
+    <w:lvl w:ilvl="3" w:tplc="0409000F" w:tentative="1">
+      <w:start w:val="1"/>
+      <w:numFmt w:val="decimal"/>
+      <w:lvlText w:val="%4."/>
+      <w:lvlJc w:val="left"/>
+      <w:pPr>
+        <w:ind w:left="2880" w:hanging="360"/>
+      </w:pPr>
+    </w:lvl>
+    <w:lvl w:ilvl="4" w:tplc="04090019" w:tentative="1">
+      <w:start w:val="1"/>
+      <w:numFmt w:val="lowerLetter"/>
+      <w:lvlText w:val="%5."/>
+      <w:lvlJc w:val="left"/>
+      <w:pPr>
+        <w:ind w:left="3600" w:hanging="360"/>
+      </w:pPr>
+    </w:lvl>
+    <w:lvl w:ilvl="5" w:tplc="0409001B" w:tentative="1">
+      <w:start w:val="1"/>
+      <w:numFmt w:val="lowerRoman"/>
+      <w:lvlText w:val="%6."/>
+      <w:lvlJc w:val="right"/>
+      <w:pPr>
+        <w:ind w:left="4320" w:hanging="180"/>
+      </w:pPr>
+    </w:lvl>
+    <w:lvl w:ilvl="6" w:tplc="0409000F" w:tentative="1">
+      <w:start w:val="1"/>
+      <w:numFmt w:val="decimal"/>
+      <w:lvlText w:val="%7."/>
+      <w:lvlJc w:val="left"/>
+      <w:pPr>
+        <w:ind w:left="5040" w:hanging="360"/>
+      </w:pPr>
+    </w:lvl>
+    <w:lvl w:ilvl="7" w:tplc="04090019" w:tentative="1">
+      <w:start w:val="1"/>
+      <w:numFmt w:val="lowerLetter"/>
+      <w:lvlText w:val="%8."/>
+      <w:lvlJc w:val="left"/>
+      <w:pPr>
+        <w:ind w:left="5760" w:hanging="360"/>
+      </w:pPr>
+    </w:lvl>
+    <w:lvl w:ilvl="8" w:tplc="0409001B" w:tentative="1">
+      <w:start w:val="1"/>
+      <w:numFmt w:val="lowerRoman"/>
+      <w:lvlText w:val="%9."/>
+      <w:lvlJc w:val="right"/>
+      <w:pPr>
+        <w:ind w:left="6480" w:hanging="180"/>
+      </w:pPr>
+    </w:lvl>
+  </w:abstractNum>
+  <w:abstractNum w:abstractNumId="13" w15:restartNumberingAfterBreak="0">
     <w:nsid w:val="7A961BB1"/>
     <w:multiLevelType w:val="hybridMultilevel"/>
     <w:tmpl w:val="3A202BD2"/>
@@ -3556,21 +5389,45 @@
     </w:lvl>
   </w:abstractNum>
   <w:num w:numId="1" w16cid:durableId="580137945">
+    <w:abstractNumId w:val="6"/>
+  </w:num>
+  <w:num w:numId="2" w16cid:durableId="1940335730">
+    <w:abstractNumId w:val="7"/>
+  </w:num>
+  <w:num w:numId="3" w16cid:durableId="916397440">
+    <w:abstractNumId w:val="13"/>
+  </w:num>
+  <w:num w:numId="4" w16cid:durableId="212932172">
+    <w:abstractNumId w:val="3"/>
+  </w:num>
+  <w:num w:numId="5" w16cid:durableId="844631885">
+    <w:abstractNumId w:val="5"/>
+  </w:num>
+  <w:num w:numId="6" w16cid:durableId="1773895403">
+    <w:abstractNumId w:val="8"/>
+  </w:num>
+  <w:num w:numId="7" w16cid:durableId="1227958201">
+    <w:abstractNumId w:val="12"/>
+  </w:num>
+  <w:num w:numId="8" w16cid:durableId="1351564435">
+    <w:abstractNumId w:val="11"/>
+  </w:num>
+  <w:num w:numId="9" w16cid:durableId="1327628801">
     <w:abstractNumId w:val="2"/>
   </w:num>
-  <w:num w:numId="2" w16cid:durableId="1940335730">
-    <w:abstractNumId w:val="3"/>
+  <w:num w:numId="10" w16cid:durableId="898439232">
+    <w:abstractNumId w:val="1"/>
   </w:num>
-  <w:num w:numId="3" w16cid:durableId="916397440">
-    <w:abstractNumId w:val="5"/>
+  <w:num w:numId="11" w16cid:durableId="1968049771">
+    <w:abstractNumId w:val="10"/>
   </w:num>
-  <w:num w:numId="4" w16cid:durableId="212932172">
+  <w:num w:numId="12" w16cid:durableId="1583878348">
     <w:abstractNumId w:val="0"/>
   </w:num>
-  <w:num w:numId="5" w16cid:durableId="844631885">
-    <w:abstractNumId w:val="1"/>
+  <w:num w:numId="13" w16cid:durableId="271013315">
+    <w:abstractNumId w:val="9"/>
   </w:num>
-  <w:num w:numId="6" w16cid:durableId="1773895403">
+  <w:num w:numId="14" w16cid:durableId="1396585225">
     <w:abstractNumId w:val="4"/>
   </w:num>
 </w:numbering>
@@ -3974,10 +5831,12 @@
   <w:style w:type="paragraph" w:default="1" w:styleId="Normal">
     <w:name w:val="Normal"/>
     <w:qFormat/>
+    <w:rsid w:val="00B72D45"/>
   </w:style>
   <w:style w:type="character" w:default="1" w:styleId="DefaultParagraphFont">
     <w:name w:val="Default Paragraph Font"/>
     <w:uiPriority w:val="1"/>
+    <w:semiHidden/>
     <w:unhideWhenUsed/>
   </w:style>
   <w:style w:type="table" w:default="1" w:styleId="TableNormal">

</xml_diff>